<commit_message>
Changes in API Documentation
</commit_message>
<xml_diff>
--- a/API Documentation.docx
+++ b/API Documentation.docx
@@ -4768,7 +4768,7 @@
           <w:color w:val="b45f06"/>
           <w:rtl w:val="0"/>
         </w:rPr>
-        <w:t xml:space="preserve">AuthApp</w:t>
+        <w:t xml:space="preserve">GameApp</w:t>
       </w:r>
       <w:r>
         <w:rPr>
@@ -4813,7 +4813,7 @@
           <w:color w:val="b45f06"/>
           <w:rtl w:val="0"/>
         </w:rPr>
-        <w:t xml:space="preserve">AuthApp</w:t>
+        <w:t xml:space="preserve">GameApp</w:t>
       </w:r>
       <w:r>
         <w:rPr>

</xml_diff>